<commit_message>
MàJ exemple et corrections
</commit_message>
<xml_diff>
--- a/3 maquette fonctionnelle/Correction_maq_fonct.docx
+++ b/3 maquette fonctionnelle/Correction_maq_fonct.docx
@@ -18,6 +18,7 @@
           <w:color w:val="auto"/>
         </w:rPr>
       </w:pPr>
+      <w:proofErr w:type="gramStart"/>
       <w:r>
         <w:rPr>
           <w:rStyle w:val="Emphaseple"/>
@@ -26,6 +27,7 @@
         </w:rPr>
         <w:t>texte</w:t>
       </w:r>
+      <w:proofErr w:type="gramEnd"/>
       <w:r>
         <w:rPr>
           <w:rStyle w:val="Emphaseple"/>
@@ -54,8 +56,6 @@
         </w:rPr>
         <w:t xml:space="preserve">car pas le but </w:t>
       </w:r>
-      <w:bookmarkStart w:id="0" w:name="_GoBack"/>
-      <w:bookmarkEnd w:id="0"/>
       <w:r>
         <w:rPr>
           <w:rStyle w:val="Emphaseple"/>
@@ -72,14 +72,16 @@
           <w:color w:val="auto"/>
         </w:rPr>
       </w:pPr>
-      <w:r>
-        <w:rPr>
-          <w:rStyle w:val="Emphaseple"/>
-          <w:color w:val="auto"/>
-          <w:highlight w:val="green"/>
+      <w:proofErr w:type="gramStart"/>
+      <w:r>
+        <w:rPr>
+          <w:rStyle w:val="Emphaseple"/>
+          <w:color w:val="FFFFFF" w:themeColor="background1"/>
+          <w:highlight w:val="red"/>
         </w:rPr>
         <w:t>texte</w:t>
       </w:r>
+      <w:proofErr w:type="gramEnd"/>
       <w:r>
         <w:rPr>
           <w:rStyle w:val="Emphaseple"/>
@@ -109,6 +111,7 @@
           <w:color w:val="auto"/>
         </w:rPr>
       </w:pPr>
+      <w:proofErr w:type="gramStart"/>
       <w:r>
         <w:rPr>
           <w:rStyle w:val="Emphaseple"/>
@@ -117,6 +120,7 @@
         </w:rPr>
         <w:t>texte</w:t>
       </w:r>
+      <w:proofErr w:type="gramEnd"/>
       <w:r>
         <w:rPr>
           <w:rStyle w:val="Emphaseple"/>
@@ -164,13 +168,7 @@
           <w:highlight w:val="yellow"/>
         </w:rPr>
         <w:tab/>
-        <w:t>Donner un titre aux pages</w:t>
-      </w:r>
-      <w:r>
-        <w:rPr>
-          <w:highlight w:val="yellow"/>
-        </w:rPr>
-        <w:t xml:space="preserve"> </w:t>
+        <w:t xml:space="preserve">Donner un titre aux pages </w:t>
       </w:r>
       <w:r>
         <w:rPr>
@@ -191,10 +189,7 @@
       </w:r>
       <w:r>
         <w:tab/>
-        <w:t>Donner des titres aux rubriques</w:t>
-      </w:r>
-      <w:r>
-        <w:t xml:space="preserve"> </w:t>
+        <w:t xml:space="preserve">Donner des titres aux rubriques </w:t>
       </w:r>
       <w:r>
         <w:sym w:font="Wingdings" w:char="F0E0"/>
@@ -228,13 +223,7 @@
           <w:highlight w:val="yellow"/>
         </w:rPr>
         <w:tab/>
-        <w:t>Définir des équivalents textuels</w:t>
-      </w:r>
-      <w:r>
-        <w:rPr>
-          <w:highlight w:val="yellow"/>
-        </w:rPr>
-        <w:t xml:space="preserve"> </w:t>
+        <w:t xml:space="preserve">Définir des équivalents textuels </w:t>
       </w:r>
       <w:r>
         <w:rPr>
@@ -246,52 +235,112 @@
         <w:rPr>
           <w:highlight w:val="yellow"/>
         </w:rPr>
-        <w:t xml:space="preserve"> OK (sauf glyphicons)</w:t>
-      </w:r>
-    </w:p>
-    <w:p>
-      <w:r>
-        <w:rPr>
-          <w:highlight w:val="green"/>
+        <w:t xml:space="preserve"> OK (sauf </w:t>
+      </w:r>
+      <w:proofErr w:type="spellStart"/>
+      <w:r>
+        <w:rPr>
+          <w:highlight w:val="yellow"/>
+        </w:rPr>
+        <w:t>glyphicons</w:t>
+      </w:r>
+      <w:proofErr w:type="spellEnd"/>
+      <w:r>
+        <w:rPr>
+          <w:highlight w:val="yellow"/>
+        </w:rPr>
+        <w:t>)</w:t>
+      </w:r>
+    </w:p>
+    <w:p>
+      <w:bookmarkStart w:id="0" w:name="_GoBack"/>
+      <w:r>
+        <w:rPr>
+          <w:rStyle w:val="Emphaseple"/>
+          <w:rFonts w:asciiTheme="majorHAnsi" w:eastAsiaTheme="majorEastAsia" w:hAnsiTheme="majorHAnsi" w:cstheme="majorBidi"/>
+          <w:color w:val="FFFFFF" w:themeColor="background1"/>
+          <w:spacing w:val="15"/>
+          <w:sz w:val="24"/>
+          <w:szCs w:val="24"/>
+          <w:highlight w:val="red"/>
         </w:rPr>
         <w:t>•</w:t>
       </w:r>
       <w:r>
         <w:rPr>
-          <w:highlight w:val="green"/>
+          <w:rStyle w:val="Emphaseple"/>
+          <w:rFonts w:asciiTheme="majorHAnsi" w:eastAsiaTheme="majorEastAsia" w:hAnsiTheme="majorHAnsi" w:cstheme="majorBidi"/>
+          <w:color w:val="FFFFFF" w:themeColor="background1"/>
+          <w:spacing w:val="15"/>
+          <w:sz w:val="24"/>
+          <w:szCs w:val="24"/>
+          <w:highlight w:val="red"/>
         </w:rPr>
         <w:tab/>
       </w:r>
       <w:r>
         <w:rPr>
-          <w:highlight w:val="green"/>
+          <w:rStyle w:val="Emphaseple"/>
+          <w:rFonts w:asciiTheme="majorHAnsi" w:eastAsiaTheme="majorEastAsia" w:hAnsiTheme="majorHAnsi" w:cstheme="majorBidi"/>
+          <w:color w:val="FFFFFF" w:themeColor="background1"/>
+          <w:spacing w:val="15"/>
+          <w:sz w:val="24"/>
+          <w:szCs w:val="24"/>
+          <w:highlight w:val="red"/>
         </w:rPr>
         <w:t xml:space="preserve">1 </w:t>
       </w:r>
-      <w:r>
-        <w:rPr>
-          <w:highlight w:val="green"/>
-        </w:rPr>
-        <w:t>Rendre accessible les pistes audio ou vidéo</w:t>
-      </w:r>
-      <w:r>
-        <w:rPr>
-          <w:highlight w:val="green"/>
-        </w:rPr>
-        <w:t xml:space="preserve"> </w:t>
-      </w:r>
-      <w:r>
-        <w:rPr>
-          <w:highlight w:val="green"/>
+      <w:bookmarkEnd w:id="0"/>
+      <w:r>
+        <w:rPr>
+          <w:rStyle w:val="Emphaseple"/>
+          <w:rFonts w:asciiTheme="majorHAnsi" w:eastAsiaTheme="majorEastAsia" w:hAnsiTheme="majorHAnsi" w:cstheme="majorBidi"/>
+          <w:color w:val="FFFFFF" w:themeColor="background1"/>
+          <w:spacing w:val="15"/>
+          <w:sz w:val="24"/>
+          <w:szCs w:val="24"/>
+          <w:highlight w:val="red"/>
+        </w:rPr>
+        <w:t xml:space="preserve">Rendre accessible les pistes audio ou vidéo </w:t>
+      </w:r>
+      <w:r>
+        <w:rPr>
+          <w:rStyle w:val="Emphaseple"/>
+          <w:rFonts w:asciiTheme="majorHAnsi" w:eastAsiaTheme="majorEastAsia" w:hAnsiTheme="majorHAnsi" w:cstheme="majorBidi"/>
+          <w:color w:val="FFFFFF" w:themeColor="background1"/>
+          <w:spacing w:val="15"/>
+          <w:sz w:val="24"/>
+          <w:szCs w:val="24"/>
+          <w:highlight w:val="red"/>
         </w:rPr>
         <w:sym w:font="Wingdings" w:char="F0E0"/>
       </w:r>
       <w:r>
         <w:rPr>
-          <w:highlight w:val="green"/>
-        </w:rPr>
-        <w:t xml:space="preserve"> il faut des sous-titres et peut être une audiodescription</w:t>
-      </w:r>
+          <w:rStyle w:val="Emphaseple"/>
+          <w:rFonts w:asciiTheme="majorHAnsi" w:eastAsiaTheme="majorEastAsia" w:hAnsiTheme="majorHAnsi" w:cstheme="majorBidi"/>
+          <w:color w:val="FFFFFF" w:themeColor="background1"/>
+          <w:spacing w:val="15"/>
+          <w:sz w:val="24"/>
+          <w:szCs w:val="24"/>
+          <w:highlight w:val="red"/>
+        </w:rPr>
+        <w:t xml:space="preserve"> il faut des sous-titres et peut être une </w:t>
+      </w:r>
+      <w:proofErr w:type="gramStart"/>
+      <w:r>
+        <w:rPr>
+          <w:rStyle w:val="Emphaseple"/>
+          <w:rFonts w:asciiTheme="majorHAnsi" w:eastAsiaTheme="majorEastAsia" w:hAnsiTheme="majorHAnsi" w:cstheme="majorBidi"/>
+          <w:color w:val="FFFFFF" w:themeColor="background1"/>
+          <w:spacing w:val="15"/>
+          <w:sz w:val="24"/>
+          <w:szCs w:val="24"/>
+          <w:highlight w:val="red"/>
+        </w:rPr>
+        <w:t>audiodescription</w:t>
+      </w:r>
+      <w:proofErr w:type="gramEnd"/>
     </w:p>
     <w:p>
       <w:r>
@@ -299,8 +348,13 @@
       </w:r>
       <w:r>
         <w:tab/>
-        <w:t>Éviter les captcha</w:t>
-      </w:r>
+        <w:t xml:space="preserve">Éviter les </w:t>
+      </w:r>
+      <w:proofErr w:type="spellStart"/>
+      <w:r>
+        <w:t>captcha</w:t>
+      </w:r>
+      <w:proofErr w:type="spellEnd"/>
       <w:r>
         <w:t xml:space="preserve"> </w:t>
       </w:r>
@@ -341,13 +395,21 @@
           <w:highlight w:val="lightGray"/>
         </w:rPr>
         <w:tab/>
-        <w:t>Assurer un contraste suffisant entre texte et fond</w:t>
-      </w:r>
-      <w:r>
-        <w:rPr>
-          <w:highlight w:val="lightGray"/>
-        </w:rPr>
-        <w:t xml:space="preserve"> -&gt; pbs de contraste nombreux (vert et bleu avec blanc…)</w:t>
+        <w:t xml:space="preserve">Assurer un contraste suffisant entre texte et fond -&gt; </w:t>
+      </w:r>
+      <w:proofErr w:type="spellStart"/>
+      <w:r>
+        <w:rPr>
+          <w:highlight w:val="lightGray"/>
+        </w:rPr>
+        <w:t>pbs</w:t>
+      </w:r>
+      <w:proofErr w:type="spellEnd"/>
+      <w:r>
+        <w:rPr>
+          <w:highlight w:val="lightGray"/>
+        </w:rPr>
+        <w:t xml:space="preserve"> de contraste nombreux (vert et bleu avec blanc…)</w:t>
       </w:r>
     </w:p>
     <w:p>
@@ -362,13 +424,7 @@
           <w:highlight w:val="lightGray"/>
         </w:rPr>
         <w:tab/>
-        <w:t>Ne pas utiliser la couleur ou l’information sensorielle comme seule source d’information</w:t>
-      </w:r>
-      <w:r>
-        <w:rPr>
-          <w:highlight w:val="lightGray"/>
-        </w:rPr>
-        <w:t xml:space="preserve"> </w:t>
+        <w:t xml:space="preserve">Ne pas utiliser la couleur ou l’information sensorielle comme seule source d’information </w:t>
       </w:r>
       <w:r>
         <w:rPr>
@@ -408,7 +464,13 @@
           <w:highlight w:val="lightGray"/>
         </w:rPr>
         <w:tab/>
-        <w:t>Libellé des liens et des boutons</w:t>
+        <w:t xml:space="preserve">Libellé des liens et des boutons </w:t>
+      </w:r>
+      <w:r>
+        <w:rPr>
+          <w:highlight w:val="lightGray"/>
+        </w:rPr>
+        <w:sym w:font="Wingdings" w:char="F0E0"/>
       </w:r>
       <w:r>
         <w:rPr>
@@ -416,64 +478,57 @@
         </w:rPr>
         <w:t xml:space="preserve"> </w:t>
       </w:r>
-      <w:r>
-        <w:rPr>
-          <w:highlight w:val="lightGray"/>
-        </w:rPr>
+      <w:proofErr w:type="spellStart"/>
+      <w:r>
+        <w:rPr>
+          <w:highlight w:val="lightGray"/>
+        </w:rPr>
+        <w:t>glyphicon</w:t>
+      </w:r>
+      <w:proofErr w:type="spellEnd"/>
+      <w:r>
+        <w:rPr>
+          <w:highlight w:val="lightGray"/>
+        </w:rPr>
+        <w:t xml:space="preserve"> sans alternative donc lien vide de libellé</w:t>
+      </w:r>
+    </w:p>
+    <w:p>
+      <w:r>
+        <w:t>•</w:t>
+      </w:r>
+      <w:r>
+        <w:tab/>
+        <w:t xml:space="preserve">Éviter les boites de dialogues et l’ouverture de nouvelles fenêtres </w:t>
+      </w:r>
+      <w:r>
         <w:sym w:font="Wingdings" w:char="F0E0"/>
       </w:r>
       <w:r>
-        <w:rPr>
-          <w:highlight w:val="lightGray"/>
-        </w:rPr>
-        <w:t xml:space="preserve"> glyphicon sans alternative donc lien vide de libellé</w:t>
-      </w:r>
-    </w:p>
-    <w:p>
-      <w:r>
+        <w:t xml:space="preserve"> n/a</w:t>
+      </w:r>
+    </w:p>
+    <w:p>
+      <w:r>
+        <w:rPr>
+          <w:highlight w:val="yellow"/>
+        </w:rPr>
         <w:t>•</w:t>
       </w:r>
       <w:r>
+        <w:rPr>
+          <w:highlight w:val="yellow"/>
+        </w:rPr>
         <w:tab/>
-        <w:t>Éviter les boites de dialogues et l’ouverture de nouvelles fenêtres</w:t>
-      </w:r>
-      <w:r>
-        <w:t xml:space="preserve"> </w:t>
-      </w:r>
-      <w:r>
+        <w:t xml:space="preserve">Fournir des liens d’évitement </w:t>
+      </w:r>
+      <w:r>
+        <w:rPr>
+          <w:highlight w:val="yellow"/>
+        </w:rPr>
         <w:sym w:font="Wingdings" w:char="F0E0"/>
       </w:r>
       <w:r>
-        <w:t xml:space="preserve"> n/a</w:t>
-      </w:r>
-    </w:p>
-    <w:p>
-      <w:r>
-        <w:rPr>
-          <w:highlight w:val="yellow"/>
-        </w:rPr>
-        <w:t>•</w:t>
-      </w:r>
-      <w:r>
-        <w:rPr>
-          <w:highlight w:val="yellow"/>
-        </w:rPr>
-        <w:tab/>
-        <w:t>Fournir des liens d’évitement</w:t>
-      </w:r>
-      <w:r>
-        <w:rPr>
-          <w:highlight w:val="yellow"/>
-        </w:rPr>
-        <w:t xml:space="preserve"> </w:t>
-      </w:r>
-      <w:r>
-        <w:rPr>
-          <w:highlight w:val="yellow"/>
-        </w:rPr>
-        <w:sym w:font="Wingdings" w:char="F0E0"/>
-      </w:r>
-      <w:r>
         <w:rPr>
           <w:highlight w:val="yellow"/>
         </w:rPr>
@@ -481,48 +536,115 @@
       </w:r>
     </w:p>
     <w:p>
-      <w:r>
-        <w:rPr>
-          <w:highlight w:val="green"/>
+      <w:pPr>
+        <w:rPr>
+          <w:rStyle w:val="Emphaseple"/>
+          <w:rFonts w:asciiTheme="majorHAnsi" w:eastAsiaTheme="majorEastAsia" w:hAnsiTheme="majorHAnsi" w:cstheme="majorBidi"/>
+          <w:color w:val="FFFFFF" w:themeColor="background1"/>
+          <w:spacing w:val="15"/>
+          <w:sz w:val="24"/>
+          <w:szCs w:val="24"/>
+          <w:highlight w:val="red"/>
+        </w:rPr>
+      </w:pPr>
+      <w:r>
+        <w:rPr>
+          <w:rStyle w:val="Emphaseple"/>
+          <w:rFonts w:asciiTheme="majorHAnsi" w:eastAsiaTheme="majorEastAsia" w:hAnsiTheme="majorHAnsi" w:cstheme="majorBidi"/>
+          <w:color w:val="FFFFFF" w:themeColor="background1"/>
+          <w:spacing w:val="15"/>
+          <w:sz w:val="24"/>
+          <w:szCs w:val="24"/>
+          <w:highlight w:val="red"/>
         </w:rPr>
         <w:lastRenderedPageBreak/>
         <w:t>•</w:t>
       </w:r>
       <w:r>
         <w:rPr>
-          <w:highlight w:val="green"/>
+          <w:rStyle w:val="Emphaseple"/>
+          <w:rFonts w:asciiTheme="majorHAnsi" w:eastAsiaTheme="majorEastAsia" w:hAnsiTheme="majorHAnsi" w:cstheme="majorBidi"/>
+          <w:color w:val="FFFFFF" w:themeColor="background1"/>
+          <w:spacing w:val="15"/>
+          <w:sz w:val="24"/>
+          <w:szCs w:val="24"/>
+          <w:highlight w:val="red"/>
         </w:rPr>
         <w:tab/>
       </w:r>
       <w:r>
         <w:rPr>
-          <w:highlight w:val="green"/>
+          <w:rStyle w:val="Emphaseple"/>
+          <w:rFonts w:asciiTheme="majorHAnsi" w:eastAsiaTheme="majorEastAsia" w:hAnsiTheme="majorHAnsi" w:cstheme="majorBidi"/>
+          <w:color w:val="FFFFFF" w:themeColor="background1"/>
+          <w:spacing w:val="15"/>
+          <w:sz w:val="24"/>
+          <w:szCs w:val="24"/>
+          <w:highlight w:val="red"/>
         </w:rPr>
         <w:t xml:space="preserve">2 </w:t>
       </w:r>
       <w:r>
         <w:rPr>
-          <w:highlight w:val="green"/>
-        </w:rPr>
-        <w:t>Permettre le contrôle des animations</w:t>
-      </w:r>
-      <w:r>
-        <w:rPr>
-          <w:highlight w:val="green"/>
+          <w:rStyle w:val="Emphaseple"/>
+          <w:rFonts w:asciiTheme="majorHAnsi" w:eastAsiaTheme="majorEastAsia" w:hAnsiTheme="majorHAnsi" w:cstheme="majorBidi"/>
+          <w:color w:val="FFFFFF" w:themeColor="background1"/>
+          <w:spacing w:val="15"/>
+          <w:sz w:val="24"/>
+          <w:szCs w:val="24"/>
+          <w:highlight w:val="red"/>
+        </w:rPr>
+        <w:t xml:space="preserve">Permettre le contrôle des animations </w:t>
+      </w:r>
+      <w:r>
+        <w:rPr>
+          <w:rStyle w:val="Emphaseple"/>
+          <w:rFonts w:asciiTheme="majorHAnsi" w:eastAsiaTheme="majorEastAsia" w:hAnsiTheme="majorHAnsi" w:cstheme="majorBidi"/>
+          <w:color w:val="FFFFFF" w:themeColor="background1"/>
+          <w:spacing w:val="15"/>
+          <w:sz w:val="24"/>
+          <w:szCs w:val="24"/>
+          <w:highlight w:val="red"/>
+        </w:rPr>
+        <w:sym w:font="Wingdings" w:char="F0E0"/>
+      </w:r>
+      <w:r>
+        <w:rPr>
+          <w:rStyle w:val="Emphaseple"/>
+          <w:rFonts w:asciiTheme="majorHAnsi" w:eastAsiaTheme="majorEastAsia" w:hAnsiTheme="majorHAnsi" w:cstheme="majorBidi"/>
+          <w:color w:val="FFFFFF" w:themeColor="background1"/>
+          <w:spacing w:val="15"/>
+          <w:sz w:val="24"/>
+          <w:szCs w:val="24"/>
+          <w:highlight w:val="red"/>
         </w:rPr>
         <w:t xml:space="preserve"> </w:t>
       </w:r>
-      <w:r>
-        <w:rPr>
-          <w:highlight w:val="green"/>
-        </w:rPr>
-        <w:sym w:font="Wingdings" w:char="F0E0"/>
-      </w:r>
-      <w:r>
-        <w:rPr>
-          <w:highlight w:val="green"/>
-        </w:rPr>
-        <w:t xml:space="preserve"> autoplay de la vidéo (pas de souci avec le carrousel pas automatique !)</w:t>
+      <w:proofErr w:type="spellStart"/>
+      <w:r>
+        <w:rPr>
+          <w:rStyle w:val="Emphaseple"/>
+          <w:rFonts w:asciiTheme="majorHAnsi" w:eastAsiaTheme="majorEastAsia" w:hAnsiTheme="majorHAnsi" w:cstheme="majorBidi"/>
+          <w:color w:val="FFFFFF" w:themeColor="background1"/>
+          <w:spacing w:val="15"/>
+          <w:sz w:val="24"/>
+          <w:szCs w:val="24"/>
+          <w:highlight w:val="red"/>
+        </w:rPr>
+        <w:t>autoplay</w:t>
+      </w:r>
+      <w:proofErr w:type="spellEnd"/>
+      <w:r>
+        <w:rPr>
+          <w:rStyle w:val="Emphaseple"/>
+          <w:rFonts w:asciiTheme="majorHAnsi" w:eastAsiaTheme="majorEastAsia" w:hAnsiTheme="majorHAnsi" w:cstheme="majorBidi"/>
+          <w:color w:val="FFFFFF" w:themeColor="background1"/>
+          <w:spacing w:val="15"/>
+          <w:sz w:val="24"/>
+          <w:szCs w:val="24"/>
+          <w:highlight w:val="red"/>
+        </w:rPr>
+        <w:t xml:space="preserve"> de la vidéo (pas de souci avec le carrousel pas automatique !)</w:t>
       </w:r>
     </w:p>
     <w:p>
@@ -537,13 +659,7 @@
           <w:highlight w:val="yellow"/>
         </w:rPr>
         <w:tab/>
-        <w:t>Situer explicitement la page dans le site et fournir plusieurs moyens d’y accéder</w:t>
-      </w:r>
-      <w:r>
-        <w:rPr>
-          <w:highlight w:val="yellow"/>
-        </w:rPr>
-        <w:t xml:space="preserve"> </w:t>
+        <w:t xml:space="preserve">Situer explicitement la page dans le site et fournir plusieurs moyens d’y accéder </w:t>
       </w:r>
       <w:r>
         <w:rPr>
@@ -572,149 +688,256 @@
       </w:r>
     </w:p>
     <w:p>
-      <w:r>
-        <w:rPr>
-          <w:highlight w:val="green"/>
+      <w:pPr>
+        <w:rPr>
+          <w:rStyle w:val="Emphaseple"/>
+          <w:rFonts w:asciiTheme="majorHAnsi" w:eastAsiaTheme="majorEastAsia" w:hAnsiTheme="majorHAnsi" w:cstheme="majorBidi"/>
+          <w:color w:val="FFFFFF" w:themeColor="background1"/>
+          <w:spacing w:val="15"/>
+          <w:sz w:val="24"/>
+          <w:szCs w:val="24"/>
+          <w:highlight w:val="red"/>
+        </w:rPr>
+      </w:pPr>
+      <w:r>
+        <w:rPr>
+          <w:rStyle w:val="Emphaseple"/>
+          <w:rFonts w:asciiTheme="majorHAnsi" w:eastAsiaTheme="majorEastAsia" w:hAnsiTheme="majorHAnsi" w:cstheme="majorBidi"/>
+          <w:color w:val="FFFFFF" w:themeColor="background1"/>
+          <w:spacing w:val="15"/>
+          <w:sz w:val="24"/>
+          <w:szCs w:val="24"/>
+          <w:highlight w:val="red"/>
         </w:rPr>
         <w:t>•</w:t>
       </w:r>
       <w:r>
         <w:rPr>
-          <w:highlight w:val="green"/>
+          <w:rStyle w:val="Emphaseple"/>
+          <w:rFonts w:asciiTheme="majorHAnsi" w:eastAsiaTheme="majorEastAsia" w:hAnsiTheme="majorHAnsi" w:cstheme="majorBidi"/>
+          <w:color w:val="FFFFFF" w:themeColor="background1"/>
+          <w:spacing w:val="15"/>
+          <w:sz w:val="24"/>
+          <w:szCs w:val="24"/>
+          <w:highlight w:val="red"/>
         </w:rPr>
         <w:tab/>
       </w:r>
       <w:r>
         <w:rPr>
-          <w:highlight w:val="green"/>
+          <w:rStyle w:val="Emphaseple"/>
+          <w:rFonts w:asciiTheme="majorHAnsi" w:eastAsiaTheme="majorEastAsia" w:hAnsiTheme="majorHAnsi" w:cstheme="majorBidi"/>
+          <w:color w:val="FFFFFF" w:themeColor="background1"/>
+          <w:spacing w:val="15"/>
+          <w:sz w:val="24"/>
+          <w:szCs w:val="24"/>
+          <w:highlight w:val="red"/>
         </w:rPr>
         <w:t xml:space="preserve">3 </w:t>
       </w:r>
       <w:r>
         <w:rPr>
-          <w:highlight w:val="green"/>
-        </w:rPr>
-        <w:t>Permettre la navigation au clavier</w:t>
-      </w:r>
-      <w:r>
-        <w:rPr>
-          <w:highlight w:val="green"/>
+          <w:rStyle w:val="Emphaseple"/>
+          <w:rFonts w:asciiTheme="majorHAnsi" w:eastAsiaTheme="majorEastAsia" w:hAnsiTheme="majorHAnsi" w:cstheme="majorBidi"/>
+          <w:color w:val="FFFFFF" w:themeColor="background1"/>
+          <w:spacing w:val="15"/>
+          <w:sz w:val="24"/>
+          <w:szCs w:val="24"/>
+          <w:highlight w:val="red"/>
+        </w:rPr>
+        <w:t xml:space="preserve">Permettre la navigation au clavier </w:t>
+      </w:r>
+      <w:r>
+        <w:rPr>
+          <w:rStyle w:val="Emphaseple"/>
+          <w:rFonts w:asciiTheme="majorHAnsi" w:eastAsiaTheme="majorEastAsia" w:hAnsiTheme="majorHAnsi" w:cstheme="majorBidi"/>
+          <w:color w:val="FFFFFF" w:themeColor="background1"/>
+          <w:spacing w:val="15"/>
+          <w:sz w:val="24"/>
+          <w:szCs w:val="24"/>
+          <w:highlight w:val="red"/>
+        </w:rPr>
+        <w:sym w:font="Wingdings" w:char="F0E0"/>
+      </w:r>
+      <w:r>
+        <w:rPr>
+          <w:rStyle w:val="Emphaseple"/>
+          <w:rFonts w:asciiTheme="majorHAnsi" w:eastAsiaTheme="majorEastAsia" w:hAnsiTheme="majorHAnsi" w:cstheme="majorBidi"/>
+          <w:color w:val="FFFFFF" w:themeColor="background1"/>
+          <w:spacing w:val="15"/>
+          <w:sz w:val="24"/>
+          <w:szCs w:val="24"/>
+          <w:highlight w:val="red"/>
         </w:rPr>
         <w:t xml:space="preserve"> </w:t>
       </w:r>
       <w:r>
         <w:rPr>
-          <w:highlight w:val="green"/>
+          <w:rStyle w:val="Emphaseple"/>
+          <w:rFonts w:asciiTheme="majorHAnsi" w:eastAsiaTheme="majorEastAsia" w:hAnsiTheme="majorHAnsi" w:cstheme="majorBidi"/>
+          <w:color w:val="FFFFFF" w:themeColor="background1"/>
+          <w:spacing w:val="15"/>
+          <w:sz w:val="24"/>
+          <w:szCs w:val="24"/>
+          <w:highlight w:val="red"/>
+        </w:rPr>
+        <w:t>Le lien « Le site de l’université » n’est pas utilisable au clavier</w:t>
+      </w:r>
+      <w:r>
+        <w:rPr>
+          <w:rStyle w:val="Emphaseple"/>
+          <w:rFonts w:asciiTheme="majorHAnsi" w:eastAsiaTheme="majorEastAsia" w:hAnsiTheme="majorHAnsi" w:cstheme="majorBidi"/>
+          <w:color w:val="FFFFFF" w:themeColor="background1"/>
+          <w:spacing w:val="15"/>
+          <w:sz w:val="24"/>
+          <w:szCs w:val="24"/>
+          <w:highlight w:val="red"/>
+        </w:rPr>
+        <w:t xml:space="preserve">. </w:t>
+      </w:r>
+      <w:r>
+        <w:rPr>
+          <w:rStyle w:val="Emphaseple"/>
+          <w:rFonts w:asciiTheme="majorHAnsi" w:eastAsiaTheme="majorEastAsia" w:hAnsiTheme="majorHAnsi" w:cstheme="majorBidi"/>
+          <w:color w:val="FFFFFF" w:themeColor="background1"/>
+          <w:spacing w:val="15"/>
+          <w:sz w:val="24"/>
+          <w:szCs w:val="24"/>
+          <w:highlight w:val="red"/>
+        </w:rPr>
+        <w:br/>
+      </w:r>
+      <w:r>
+        <w:rPr>
+          <w:rStyle w:val="Emphaseple"/>
+          <w:rFonts w:asciiTheme="majorHAnsi" w:eastAsiaTheme="majorEastAsia" w:hAnsiTheme="majorHAnsi" w:cstheme="majorBidi"/>
+          <w:color w:val="FFFFFF" w:themeColor="background1"/>
+          <w:spacing w:val="15"/>
+          <w:sz w:val="24"/>
+          <w:szCs w:val="24"/>
+          <w:highlight w:val="red"/>
+        </w:rPr>
+        <w:t>On passe sur le menu principal en entrant dans la page, ce n’est pas logique, surtout qu’il existe des liens d’évitement</w:t>
+      </w:r>
+      <w:r>
+        <w:rPr>
+          <w:rStyle w:val="Emphaseple"/>
+          <w:rFonts w:asciiTheme="majorHAnsi" w:eastAsiaTheme="majorEastAsia" w:hAnsiTheme="majorHAnsi" w:cstheme="majorBidi"/>
+          <w:color w:val="FFFFFF" w:themeColor="background1"/>
+          <w:spacing w:val="15"/>
+          <w:sz w:val="24"/>
+          <w:szCs w:val="24"/>
+          <w:highlight w:val="red"/>
+        </w:rPr>
+        <w:t xml:space="preserve"> </w:t>
+      </w:r>
+      <w:r>
+        <w:rPr>
+          <w:rStyle w:val="Emphaseple"/>
+          <w:rFonts w:asciiTheme="majorHAnsi" w:eastAsiaTheme="majorEastAsia" w:hAnsiTheme="majorHAnsi" w:cstheme="majorBidi"/>
+          <w:color w:val="FFFFFF" w:themeColor="background1"/>
+          <w:spacing w:val="15"/>
+          <w:sz w:val="24"/>
+          <w:szCs w:val="24"/>
+          <w:highlight w:val="red"/>
+        </w:rPr>
+        <w:br/>
+        <w:t>Note : la colonne de droite est lue à la suite de celle de gauche, c’est la bonne façon de faire</w:t>
+      </w:r>
+    </w:p>
+    <w:p>
+      <w:pPr>
+        <w:rPr>
+          <w:rStyle w:val="Emphaseple"/>
+          <w:rFonts w:asciiTheme="majorHAnsi" w:eastAsiaTheme="majorEastAsia" w:hAnsiTheme="majorHAnsi" w:cstheme="majorBidi"/>
+          <w:color w:val="FFFFFF" w:themeColor="background1"/>
+          <w:spacing w:val="15"/>
+          <w:sz w:val="24"/>
+          <w:szCs w:val="24"/>
+          <w:highlight w:val="red"/>
+        </w:rPr>
+      </w:pPr>
+      <w:r>
+        <w:rPr>
+          <w:rStyle w:val="Emphaseple"/>
+          <w:rFonts w:asciiTheme="majorHAnsi" w:eastAsiaTheme="majorEastAsia" w:hAnsiTheme="majorHAnsi" w:cstheme="majorBidi"/>
+          <w:color w:val="FFFFFF" w:themeColor="background1"/>
+          <w:spacing w:val="15"/>
+          <w:sz w:val="24"/>
+          <w:szCs w:val="24"/>
+          <w:highlight w:val="red"/>
+        </w:rPr>
+        <w:t>•</w:t>
+      </w:r>
+      <w:r>
+        <w:rPr>
+          <w:rStyle w:val="Emphaseple"/>
+          <w:rFonts w:asciiTheme="majorHAnsi" w:eastAsiaTheme="majorEastAsia" w:hAnsiTheme="majorHAnsi" w:cstheme="majorBidi"/>
+          <w:color w:val="FFFFFF" w:themeColor="background1"/>
+          <w:spacing w:val="15"/>
+          <w:sz w:val="24"/>
+          <w:szCs w:val="24"/>
+          <w:highlight w:val="red"/>
+        </w:rPr>
+        <w:tab/>
+      </w:r>
+      <w:r>
+        <w:rPr>
+          <w:rStyle w:val="Emphaseple"/>
+          <w:rFonts w:asciiTheme="majorHAnsi" w:eastAsiaTheme="majorEastAsia" w:hAnsiTheme="majorHAnsi" w:cstheme="majorBidi"/>
+          <w:color w:val="FFFFFF" w:themeColor="background1"/>
+          <w:spacing w:val="15"/>
+          <w:sz w:val="24"/>
+          <w:szCs w:val="24"/>
+          <w:highlight w:val="red"/>
+        </w:rPr>
+        <w:t xml:space="preserve">4 </w:t>
+      </w:r>
+      <w:r>
+        <w:rPr>
+          <w:rStyle w:val="Emphaseple"/>
+          <w:rFonts w:asciiTheme="majorHAnsi" w:eastAsiaTheme="majorEastAsia" w:hAnsiTheme="majorHAnsi" w:cstheme="majorBidi"/>
+          <w:color w:val="FFFFFF" w:themeColor="background1"/>
+          <w:spacing w:val="15"/>
+          <w:sz w:val="24"/>
+          <w:szCs w:val="24"/>
+          <w:highlight w:val="red"/>
+        </w:rPr>
+        <w:t xml:space="preserve">Assurer la visibilité du focus </w:t>
+      </w:r>
+      <w:r>
+        <w:rPr>
+          <w:rStyle w:val="Emphaseple"/>
+          <w:rFonts w:asciiTheme="majorHAnsi" w:eastAsiaTheme="majorEastAsia" w:hAnsiTheme="majorHAnsi" w:cstheme="majorBidi"/>
+          <w:color w:val="FFFFFF" w:themeColor="background1"/>
+          <w:spacing w:val="15"/>
+          <w:sz w:val="24"/>
+          <w:szCs w:val="24"/>
+          <w:highlight w:val="red"/>
         </w:rPr>
         <w:sym w:font="Wingdings" w:char="F0E0"/>
       </w:r>
       <w:r>
         <w:rPr>
-          <w:highlight w:val="green"/>
+          <w:rStyle w:val="Emphaseple"/>
+          <w:rFonts w:asciiTheme="majorHAnsi" w:eastAsiaTheme="majorEastAsia" w:hAnsiTheme="majorHAnsi" w:cstheme="majorBidi"/>
+          <w:color w:val="FFFFFF" w:themeColor="background1"/>
+          <w:spacing w:val="15"/>
+          <w:sz w:val="24"/>
+          <w:szCs w:val="24"/>
+          <w:highlight w:val="red"/>
         </w:rPr>
         <w:t xml:space="preserve"> </w:t>
       </w:r>
       <w:r>
         <w:rPr>
-          <w:highlight w:val="green"/>
-        </w:rPr>
-        <w:t>Le lien « Le site de l’université » n’est pas utilisable au clavier</w:t>
-      </w:r>
-      <w:r>
-        <w:rPr>
-          <w:highlight w:val="green"/>
-        </w:rPr>
-        <w:t xml:space="preserve">. </w:t>
-      </w:r>
-      <w:r>
-        <w:rPr>
-          <w:highlight w:val="green"/>
-        </w:rPr>
-        <w:br/>
-      </w:r>
-      <w:r>
-        <w:rPr>
-          <w:highlight w:val="green"/>
-        </w:rPr>
-        <w:t>On passe sur le menu principal en entrant dans la page, ce n’est pas logique, surtout qu’il existe des</w:t>
-      </w:r>
-      <w:r>
-        <w:rPr>
-          <w:highlight w:val="green"/>
-        </w:rPr>
-        <w:t xml:space="preserve"> </w:t>
-      </w:r>
-      <w:r>
-        <w:rPr>
-          <w:highlight w:val="green"/>
-        </w:rPr>
-        <w:t>liens d’évitement</w:t>
-      </w:r>
-      <w:r>
-        <w:rPr>
-          <w:highlight w:val="green"/>
-        </w:rPr>
-        <w:t xml:space="preserve"> </w:t>
-      </w:r>
-      <w:r>
-        <w:rPr>
-          <w:highlight w:val="green"/>
-        </w:rPr>
-        <w:br/>
-      </w:r>
-      <w:r>
-        <w:rPr>
-          <w:highlight w:val="green"/>
-        </w:rPr>
-        <w:t>Note : la colonne de droite est lue à la suite de celle de gauche, c’est la bonne façon de faire</w:t>
-      </w:r>
-    </w:p>
-    <w:p>
-      <w:r>
-        <w:rPr>
-          <w:highlight w:val="green"/>
-        </w:rPr>
-        <w:t>•</w:t>
-      </w:r>
-      <w:r>
-        <w:rPr>
-          <w:highlight w:val="green"/>
-        </w:rPr>
-        <w:tab/>
-      </w:r>
-      <w:r>
-        <w:rPr>
-          <w:highlight w:val="green"/>
-        </w:rPr>
-        <w:t xml:space="preserve">4 </w:t>
-      </w:r>
-      <w:r>
-        <w:rPr>
-          <w:highlight w:val="green"/>
-        </w:rPr>
-        <w:t>Assurer la visibilité du focus</w:t>
-      </w:r>
-      <w:r>
-        <w:rPr>
-          <w:highlight w:val="green"/>
-        </w:rPr>
-        <w:t xml:space="preserve"> </w:t>
-      </w:r>
-      <w:r>
-        <w:rPr>
-          <w:highlight w:val="green"/>
-        </w:rPr>
-        <w:sym w:font="Wingdings" w:char="F0E0"/>
-      </w:r>
-      <w:r>
-        <w:rPr>
-          <w:highlight w:val="green"/>
-        </w:rPr>
-        <w:t xml:space="preserve"> </w:t>
-      </w:r>
-      <w:r>
-        <w:rPr>
-          <w:highlight w:val="green"/>
+          <w:rStyle w:val="Emphaseple"/>
+          <w:rFonts w:asciiTheme="majorHAnsi" w:eastAsiaTheme="majorEastAsia" w:hAnsiTheme="majorHAnsi" w:cstheme="majorBidi"/>
+          <w:color w:val="FFFFFF" w:themeColor="background1"/>
+          <w:spacing w:val="15"/>
+          <w:sz w:val="24"/>
+          <w:szCs w:val="24"/>
+          <w:highlight w:val="red"/>
         </w:rPr>
         <w:t>Le focus n’est pas visible ou pas suffisamment sur de nombreux éléments</w:t>
       </w:r>
@@ -735,104 +958,217 @@
     <w:p>
       <w:pPr>
         <w:rPr>
-          <w:highlight w:val="green"/>
+          <w:rStyle w:val="Emphaseple"/>
+          <w:rFonts w:asciiTheme="majorHAnsi" w:eastAsiaTheme="majorEastAsia" w:hAnsiTheme="majorHAnsi" w:cstheme="majorBidi"/>
+          <w:color w:val="FFFFFF" w:themeColor="background1"/>
+          <w:spacing w:val="15"/>
+          <w:sz w:val="24"/>
+          <w:szCs w:val="24"/>
+          <w:highlight w:val="red"/>
         </w:rPr>
       </w:pPr>
       <w:r>
         <w:rPr>
-          <w:highlight w:val="green"/>
+          <w:rStyle w:val="Emphaseple"/>
+          <w:rFonts w:asciiTheme="majorHAnsi" w:eastAsiaTheme="majorEastAsia" w:hAnsiTheme="majorHAnsi" w:cstheme="majorBidi"/>
+          <w:color w:val="FFFFFF" w:themeColor="background1"/>
+          <w:spacing w:val="15"/>
+          <w:sz w:val="24"/>
+          <w:szCs w:val="24"/>
+          <w:highlight w:val="red"/>
         </w:rPr>
         <w:t>•</w:t>
       </w:r>
       <w:r>
         <w:rPr>
-          <w:highlight w:val="green"/>
+          <w:rStyle w:val="Emphaseple"/>
+          <w:rFonts w:asciiTheme="majorHAnsi" w:eastAsiaTheme="majorEastAsia" w:hAnsiTheme="majorHAnsi" w:cstheme="majorBidi"/>
+          <w:color w:val="FFFFFF" w:themeColor="background1"/>
+          <w:spacing w:val="15"/>
+          <w:sz w:val="24"/>
+          <w:szCs w:val="24"/>
+          <w:highlight w:val="red"/>
         </w:rPr>
         <w:tab/>
       </w:r>
       <w:r>
         <w:rPr>
-          <w:highlight w:val="green"/>
+          <w:rStyle w:val="Emphaseple"/>
+          <w:rFonts w:asciiTheme="majorHAnsi" w:eastAsiaTheme="majorEastAsia" w:hAnsiTheme="majorHAnsi" w:cstheme="majorBidi"/>
+          <w:color w:val="FFFFFF" w:themeColor="background1"/>
+          <w:spacing w:val="15"/>
+          <w:sz w:val="24"/>
+          <w:szCs w:val="24"/>
+          <w:highlight w:val="red"/>
         </w:rPr>
         <w:t xml:space="preserve">5 </w:t>
       </w:r>
       <w:r>
         <w:rPr>
-          <w:highlight w:val="green"/>
+          <w:rStyle w:val="Emphaseple"/>
+          <w:rFonts w:asciiTheme="majorHAnsi" w:eastAsiaTheme="majorEastAsia" w:hAnsiTheme="majorHAnsi" w:cstheme="majorBidi"/>
+          <w:color w:val="FFFFFF" w:themeColor="background1"/>
+          <w:spacing w:val="15"/>
+          <w:sz w:val="24"/>
+          <w:szCs w:val="24"/>
+          <w:highlight w:val="red"/>
         </w:rPr>
         <w:t>Agrandissement de texte et adaptation à la taille d’affichage</w:t>
       </w:r>
       <w:r>
         <w:rPr>
-          <w:highlight w:val="green"/>
+          <w:rStyle w:val="Emphaseple"/>
+          <w:rFonts w:asciiTheme="majorHAnsi" w:eastAsiaTheme="majorEastAsia" w:hAnsiTheme="majorHAnsi" w:cstheme="majorBidi"/>
+          <w:color w:val="FFFFFF" w:themeColor="background1"/>
+          <w:spacing w:val="15"/>
+          <w:sz w:val="24"/>
+          <w:szCs w:val="24"/>
+          <w:highlight w:val="red"/>
         </w:rPr>
         <w:t xml:space="preserve"> </w:t>
       </w:r>
       <w:r>
         <w:rPr>
-          <w:highlight w:val="green"/>
+          <w:rStyle w:val="Emphaseple"/>
+          <w:rFonts w:asciiTheme="majorHAnsi" w:eastAsiaTheme="majorEastAsia" w:hAnsiTheme="majorHAnsi" w:cstheme="majorBidi"/>
+          <w:color w:val="FFFFFF" w:themeColor="background1"/>
+          <w:spacing w:val="15"/>
+          <w:sz w:val="24"/>
+          <w:szCs w:val="24"/>
+          <w:highlight w:val="red"/>
         </w:rPr>
         <w:sym w:font="Wingdings" w:char="F0E0"/>
       </w:r>
       <w:r>
         <w:rPr>
-          <w:highlight w:val="green"/>
+          <w:rStyle w:val="Emphaseple"/>
+          <w:rFonts w:asciiTheme="majorHAnsi" w:eastAsiaTheme="majorEastAsia" w:hAnsiTheme="majorHAnsi" w:cstheme="majorBidi"/>
+          <w:color w:val="FFFFFF" w:themeColor="background1"/>
+          <w:spacing w:val="15"/>
+          <w:sz w:val="24"/>
+          <w:szCs w:val="24"/>
+          <w:highlight w:val="red"/>
         </w:rPr>
         <w:t xml:space="preserve"> </w:t>
       </w:r>
       <w:r>
         <w:rPr>
-          <w:highlight w:val="green"/>
+          <w:rStyle w:val="Emphaseple"/>
+          <w:rFonts w:asciiTheme="majorHAnsi" w:eastAsiaTheme="majorEastAsia" w:hAnsiTheme="majorHAnsi" w:cstheme="majorBidi"/>
+          <w:color w:val="FFFFFF" w:themeColor="background1"/>
+          <w:spacing w:val="15"/>
+          <w:sz w:val="24"/>
+          <w:szCs w:val="24"/>
+          <w:highlight w:val="red"/>
         </w:rPr>
         <w:t>Du contenu disparait et la barre de navigation du bas n’est plus utilisable</w:t>
       </w:r>
     </w:p>
     <w:p>
-      <w:r>
-        <w:rPr>
-          <w:highlight w:val="green"/>
+      <w:pPr>
+        <w:rPr>
+          <w:rStyle w:val="Emphaseple"/>
+          <w:rFonts w:asciiTheme="majorHAnsi" w:eastAsiaTheme="majorEastAsia" w:hAnsiTheme="majorHAnsi" w:cstheme="majorBidi"/>
+          <w:color w:val="FFFFFF" w:themeColor="background1"/>
+          <w:spacing w:val="15"/>
+          <w:sz w:val="24"/>
+          <w:szCs w:val="24"/>
+          <w:highlight w:val="red"/>
+        </w:rPr>
+      </w:pPr>
+      <w:r>
+        <w:rPr>
+          <w:rStyle w:val="Emphaseple"/>
+          <w:rFonts w:asciiTheme="majorHAnsi" w:eastAsiaTheme="majorEastAsia" w:hAnsiTheme="majorHAnsi" w:cstheme="majorBidi"/>
+          <w:color w:val="FFFFFF" w:themeColor="background1"/>
+          <w:spacing w:val="15"/>
+          <w:sz w:val="24"/>
+          <w:szCs w:val="24"/>
+          <w:highlight w:val="red"/>
         </w:rPr>
         <w:t>•</w:t>
       </w:r>
       <w:r>
         <w:rPr>
-          <w:highlight w:val="green"/>
+          <w:rStyle w:val="Emphaseple"/>
+          <w:rFonts w:asciiTheme="majorHAnsi" w:eastAsiaTheme="majorEastAsia" w:hAnsiTheme="majorHAnsi" w:cstheme="majorBidi"/>
+          <w:color w:val="FFFFFF" w:themeColor="background1"/>
+          <w:spacing w:val="15"/>
+          <w:sz w:val="24"/>
+          <w:szCs w:val="24"/>
+          <w:highlight w:val="red"/>
         </w:rPr>
         <w:tab/>
       </w:r>
       <w:r>
         <w:rPr>
-          <w:highlight w:val="green"/>
+          <w:rStyle w:val="Emphaseple"/>
+          <w:rFonts w:asciiTheme="majorHAnsi" w:eastAsiaTheme="majorEastAsia" w:hAnsiTheme="majorHAnsi" w:cstheme="majorBidi"/>
+          <w:color w:val="FFFFFF" w:themeColor="background1"/>
+          <w:spacing w:val="15"/>
+          <w:sz w:val="24"/>
+          <w:szCs w:val="24"/>
+          <w:highlight w:val="red"/>
         </w:rPr>
         <w:t xml:space="preserve">6 </w:t>
       </w:r>
       <w:r>
         <w:rPr>
-          <w:highlight w:val="green"/>
+          <w:rStyle w:val="Emphaseple"/>
+          <w:rFonts w:asciiTheme="majorHAnsi" w:eastAsiaTheme="majorEastAsia" w:hAnsiTheme="majorHAnsi" w:cstheme="majorBidi"/>
+          <w:color w:val="FFFFFF" w:themeColor="background1"/>
+          <w:spacing w:val="15"/>
+          <w:sz w:val="24"/>
+          <w:szCs w:val="24"/>
+          <w:highlight w:val="red"/>
         </w:rPr>
         <w:t>Permettre d’aérer le texte</w:t>
       </w:r>
       <w:r>
         <w:rPr>
-          <w:highlight w:val="green"/>
+          <w:rStyle w:val="Emphaseple"/>
+          <w:rFonts w:asciiTheme="majorHAnsi" w:eastAsiaTheme="majorEastAsia" w:hAnsiTheme="majorHAnsi" w:cstheme="majorBidi"/>
+          <w:color w:val="FFFFFF" w:themeColor="background1"/>
+          <w:spacing w:val="15"/>
+          <w:sz w:val="24"/>
+          <w:szCs w:val="24"/>
+          <w:highlight w:val="red"/>
         </w:rPr>
         <w:t xml:space="preserve"> </w:t>
       </w:r>
       <w:r>
         <w:rPr>
-          <w:highlight w:val="green"/>
+          <w:rStyle w:val="Emphaseple"/>
+          <w:rFonts w:asciiTheme="majorHAnsi" w:eastAsiaTheme="majorEastAsia" w:hAnsiTheme="majorHAnsi" w:cstheme="majorBidi"/>
+          <w:color w:val="FFFFFF" w:themeColor="background1"/>
+          <w:spacing w:val="15"/>
+          <w:sz w:val="24"/>
+          <w:szCs w:val="24"/>
+          <w:highlight w:val="red"/>
         </w:rPr>
         <w:sym w:font="Wingdings" w:char="F0E0"/>
       </w:r>
       <w:r>
         <w:rPr>
-          <w:highlight w:val="green"/>
+          <w:rStyle w:val="Emphaseple"/>
+          <w:rFonts w:asciiTheme="majorHAnsi" w:eastAsiaTheme="majorEastAsia" w:hAnsiTheme="majorHAnsi" w:cstheme="majorBidi"/>
+          <w:color w:val="FFFFFF" w:themeColor="background1"/>
+          <w:spacing w:val="15"/>
+          <w:sz w:val="24"/>
+          <w:szCs w:val="24"/>
+          <w:highlight w:val="red"/>
         </w:rPr>
         <w:t xml:space="preserve"> </w:t>
       </w:r>
       <w:r>
         <w:rPr>
-          <w:highlight w:val="green"/>
+          <w:rStyle w:val="Emphaseple"/>
+          <w:rFonts w:asciiTheme="majorHAnsi" w:eastAsiaTheme="majorEastAsia" w:hAnsiTheme="majorHAnsi" w:cstheme="majorBidi"/>
+          <w:color w:val="FFFFFF" w:themeColor="background1"/>
+          <w:spacing w:val="15"/>
+          <w:sz w:val="24"/>
+          <w:szCs w:val="24"/>
+          <w:highlight w:val="red"/>
         </w:rPr>
         <w:t>Les tuiles avec un chapeau, le contenu est caché en partie</w:t>
       </w:r>
@@ -873,7 +1209,35 @@
         <w:rPr>
           <w:highlight w:val="yellow"/>
         </w:rPr>
-        <w:t>OK (on aurait intérêt de rajouter des landmarks en plus du « main »</w:t>
+        <w:t xml:space="preserve">OK (on aurait intérêt de rajouter des </w:t>
+      </w:r>
+      <w:proofErr w:type="spellStart"/>
+      <w:r>
+        <w:rPr>
+          <w:highlight w:val="yellow"/>
+        </w:rPr>
+        <w:t>landmarks</w:t>
+      </w:r>
+      <w:proofErr w:type="spellEnd"/>
+      <w:r>
+        <w:rPr>
+          <w:highlight w:val="yellow"/>
+        </w:rPr>
+        <w:t xml:space="preserve"> en plus </w:t>
+      </w:r>
+      <w:proofErr w:type="gramStart"/>
+      <w:r>
+        <w:rPr>
+          <w:highlight w:val="yellow"/>
+        </w:rPr>
+        <w:t>du</w:t>
+      </w:r>
+      <w:proofErr w:type="gramEnd"/>
+      <w:r>
+        <w:rPr>
+          <w:highlight w:val="yellow"/>
+        </w:rPr>
+        <w:t xml:space="preserve"> « main »</w:t>
       </w:r>
       <w:r>
         <w:rPr>
@@ -912,7 +1276,21 @@
         <w:rPr>
           <w:highlight w:val="lightGray"/>
         </w:rPr>
-        <w:t>agenda, bullet du carrousel</w:t>
+        <w:t xml:space="preserve">agenda, </w:t>
+      </w:r>
+      <w:proofErr w:type="spellStart"/>
+      <w:r>
+        <w:rPr>
+          <w:highlight w:val="lightGray"/>
+        </w:rPr>
+        <w:t>bullet</w:t>
+      </w:r>
+      <w:proofErr w:type="spellEnd"/>
+      <w:r>
+        <w:rPr>
+          <w:highlight w:val="lightGray"/>
+        </w:rPr>
+        <w:t xml:space="preserve"> du carrousel</w:t>
       </w:r>
     </w:p>
     <w:p>
@@ -963,6 +1341,17 @@
       </w:r>
     </w:p>
     <w:p>
+      <w:pPr>
+        <w:rPr>
+          <w:rStyle w:val="Emphaseple"/>
+          <w:rFonts w:asciiTheme="majorHAnsi" w:eastAsiaTheme="majorEastAsia" w:hAnsiTheme="majorHAnsi" w:cstheme="majorBidi"/>
+          <w:color w:val="FFFFFF" w:themeColor="background1"/>
+          <w:spacing w:val="15"/>
+          <w:sz w:val="24"/>
+          <w:szCs w:val="24"/>
+          <w:highlight w:val="red"/>
+        </w:rPr>
+      </w:pPr>
       <w:r>
         <w:t>•</w:t>
       </w:r>
@@ -981,50 +1370,127 @@
       </w:r>
     </w:p>
     <w:p>
-      <w:r>
-        <w:rPr>
-          <w:highlight w:val="green"/>
+      <w:pPr>
+        <w:rPr>
+          <w:rStyle w:val="Emphaseple"/>
+          <w:rFonts w:asciiTheme="majorHAnsi" w:eastAsiaTheme="majorEastAsia" w:hAnsiTheme="majorHAnsi" w:cstheme="majorBidi"/>
+          <w:color w:val="FFFFFF" w:themeColor="background1"/>
+          <w:spacing w:val="15"/>
+          <w:sz w:val="24"/>
+          <w:szCs w:val="24"/>
+          <w:highlight w:val="red"/>
+        </w:rPr>
+      </w:pPr>
+      <w:r>
+        <w:rPr>
+          <w:rStyle w:val="Emphaseple"/>
+          <w:rFonts w:asciiTheme="majorHAnsi" w:eastAsiaTheme="majorEastAsia" w:hAnsiTheme="majorHAnsi" w:cstheme="majorBidi"/>
+          <w:color w:val="FFFFFF" w:themeColor="background1"/>
+          <w:spacing w:val="15"/>
+          <w:sz w:val="24"/>
+          <w:szCs w:val="24"/>
+          <w:highlight w:val="red"/>
         </w:rPr>
         <w:t>•</w:t>
       </w:r>
       <w:r>
         <w:rPr>
-          <w:highlight w:val="green"/>
+          <w:rStyle w:val="Emphaseple"/>
+          <w:rFonts w:asciiTheme="majorHAnsi" w:eastAsiaTheme="majorEastAsia" w:hAnsiTheme="majorHAnsi" w:cstheme="majorBidi"/>
+          <w:color w:val="FFFFFF" w:themeColor="background1"/>
+          <w:spacing w:val="15"/>
+          <w:sz w:val="24"/>
+          <w:szCs w:val="24"/>
+          <w:highlight w:val="red"/>
         </w:rPr>
         <w:tab/>
       </w:r>
       <w:r>
         <w:rPr>
-          <w:highlight w:val="green"/>
+          <w:rStyle w:val="Emphaseple"/>
+          <w:rFonts w:asciiTheme="majorHAnsi" w:eastAsiaTheme="majorEastAsia" w:hAnsiTheme="majorHAnsi" w:cstheme="majorBidi"/>
+          <w:color w:val="FFFFFF" w:themeColor="background1"/>
+          <w:spacing w:val="15"/>
+          <w:sz w:val="24"/>
+          <w:szCs w:val="24"/>
+          <w:highlight w:val="red"/>
         </w:rPr>
         <w:t xml:space="preserve">7 </w:t>
       </w:r>
       <w:r>
         <w:rPr>
-          <w:highlight w:val="green"/>
+          <w:rStyle w:val="Emphaseple"/>
+          <w:rFonts w:asciiTheme="majorHAnsi" w:eastAsiaTheme="majorEastAsia" w:hAnsiTheme="majorHAnsi" w:cstheme="majorBidi"/>
+          <w:color w:val="FFFFFF" w:themeColor="background1"/>
+          <w:spacing w:val="15"/>
+          <w:sz w:val="24"/>
+          <w:szCs w:val="24"/>
+          <w:highlight w:val="red"/>
         </w:rPr>
         <w:t>Donner accès au contenu quelle que soit l’orientation de l’écran</w:t>
       </w:r>
       <w:r>
         <w:rPr>
-          <w:highlight w:val="green"/>
+          <w:rStyle w:val="Emphaseple"/>
+          <w:rFonts w:asciiTheme="majorHAnsi" w:eastAsiaTheme="majorEastAsia" w:hAnsiTheme="majorHAnsi" w:cstheme="majorBidi"/>
+          <w:color w:val="FFFFFF" w:themeColor="background1"/>
+          <w:spacing w:val="15"/>
+          <w:sz w:val="24"/>
+          <w:szCs w:val="24"/>
+          <w:highlight w:val="red"/>
         </w:rPr>
         <w:t xml:space="preserve"> </w:t>
       </w:r>
       <w:r>
         <w:rPr>
-          <w:highlight w:val="green"/>
+          <w:rStyle w:val="Emphaseple"/>
+          <w:rFonts w:asciiTheme="majorHAnsi" w:eastAsiaTheme="majorEastAsia" w:hAnsiTheme="majorHAnsi" w:cstheme="majorBidi"/>
+          <w:color w:val="FFFFFF" w:themeColor="background1"/>
+          <w:spacing w:val="15"/>
+          <w:sz w:val="24"/>
+          <w:szCs w:val="24"/>
+          <w:highlight w:val="red"/>
         </w:rPr>
         <w:sym w:font="Wingdings" w:char="F0E0"/>
       </w:r>
       <w:r>
         <w:rPr>
-          <w:highlight w:val="green"/>
-        </w:rPr>
-        <w:t xml:space="preserve"> OK</w:t>
-      </w:r>
-    </w:p>
-    <w:p/>
+          <w:rStyle w:val="Emphaseple"/>
+          <w:rFonts w:asciiTheme="majorHAnsi" w:eastAsiaTheme="majorEastAsia" w:hAnsiTheme="majorHAnsi" w:cstheme="majorBidi"/>
+          <w:color w:val="FFFFFF" w:themeColor="background1"/>
+          <w:spacing w:val="15"/>
+          <w:sz w:val="24"/>
+          <w:szCs w:val="24"/>
+          <w:highlight w:val="red"/>
+        </w:rPr>
+        <w:t xml:space="preserve"> </w:t>
+      </w:r>
+      <w:r>
+        <w:rPr>
+          <w:rStyle w:val="Emphaseple"/>
+          <w:rFonts w:asciiTheme="majorHAnsi" w:eastAsiaTheme="majorEastAsia" w:hAnsiTheme="majorHAnsi" w:cstheme="majorBidi"/>
+          <w:color w:val="FFFFFF" w:themeColor="background1"/>
+          <w:spacing w:val="15"/>
+          <w:sz w:val="24"/>
+          <w:szCs w:val="24"/>
+          <w:highlight w:val="red"/>
+        </w:rPr>
+        <w:t>barre principale de navigation coupée</w:t>
+      </w:r>
+    </w:p>
+    <w:p>
+      <w:pPr>
+        <w:rPr>
+          <w:rStyle w:val="Emphaseple"/>
+          <w:rFonts w:asciiTheme="majorHAnsi" w:eastAsiaTheme="majorEastAsia" w:hAnsiTheme="majorHAnsi" w:cstheme="majorBidi"/>
+          <w:color w:val="FFFFFF" w:themeColor="background1"/>
+          <w:spacing w:val="15"/>
+          <w:sz w:val="24"/>
+          <w:szCs w:val="24"/>
+          <w:highlight w:val="red"/>
+        </w:rPr>
+      </w:pPr>
+    </w:p>
     <w:sectPr>
       <w:pgSz w:w="11906" w:h="16838"/>
       <w:pgMar w:top="1417" w:right="1417" w:bottom="1417" w:left="1417" w:header="708" w:footer="708" w:gutter="0"/>
@@ -1872,7 +2338,7 @@
 </file>
 
 <file path=customXml/itemProps1.xml><?xml version="1.0" encoding="utf-8"?>
-<ds:datastoreItem xmlns:ds="http://schemas.openxmlformats.org/officeDocument/2006/customXml" ds:itemID="{983C1807-4AF3-4F1D-BEAA-6ED3E9C4A2FF}">
+<ds:datastoreItem xmlns:ds="http://schemas.openxmlformats.org/officeDocument/2006/customXml" ds:itemID="{EE318202-D1CF-4305-91EC-B19C14008942}">
   <ds:schemaRefs>
     <ds:schemaRef ds:uri="http://schemas.openxmlformats.org/officeDocument/2006/bibliography"/>
   </ds:schemaRefs>

</xml_diff>